<commit_message>
Update resaerch paper template
</commit_message>
<xml_diff>
--- a/Research Papers/https.docx
+++ b/Research Papers/https.docx
@@ -3,14 +3,112 @@
 <w:document xmlns:wpc="http://schemas.microsoft.com/office/word/2010/wordprocessingCanvas" xmlns:mc="http://schemas.openxmlformats.org/markup-compatibility/2006" xmlns:o="urn:schemas-microsoft-com:office:office" xmlns:r="http://schemas.openxmlformats.org/officeDocument/2006/relationships" xmlns:m="http://schemas.openxmlformats.org/officeDocument/2006/math" xmlns:v="urn:schemas-microsoft-com:vml" xmlns:wp14="http://schemas.microsoft.com/office/word/2010/wordprocessingDrawing" xmlns:wp="http://schemas.openxmlformats.org/drawingml/2006/wordprocessingDrawing" xmlns:w10="urn:schemas-microsoft-com:office:word" xmlns:w="http://schemas.openxmlformats.org/wordprocessingml/2006/main" xmlns:w14="http://schemas.microsoft.com/office/word/2010/wordml" xmlns:w15="http://schemas.microsoft.com/office/word/2012/wordml" xmlns:wpg="http://schemas.microsoft.com/office/word/2010/wordprocessingGroup" xmlns:wpi="http://schemas.microsoft.com/office/word/2010/wordprocessingInk" xmlns:wne="http://schemas.microsoft.com/office/word/2006/wordml" xmlns:wps="http://schemas.microsoft.com/office/word/2010/wordprocessingShape" mc:Ignorable="w14 w15 wp14">
   <w:body>
     <w:p>
+      <w:hyperlink r:id="rId5" w:history="1">
+        <w:r>
+          <w:rPr>
+            <w:rStyle w:val="Hyperlink"/>
+          </w:rPr>
+          <w:t>https://www.emeraldinsight.com/doi/pdfplus/10.1108/ICS-06-2015-0026</w:t>
+        </w:r>
+      </w:hyperlink>
+    </w:p>
+    <w:p/>
+    <w:p>
       <w:r>
-        <w:t>https://www.em</w:t>
+        <w:t xml:space="preserve">Password Meters – </w:t>
+      </w:r>
+    </w:p>
+    <w:p>
+      <w:pPr>
+        <w:pStyle w:val="ListParagraph"/>
+        <w:numPr>
+          <w:ilvl w:val="0"/>
+          <w:numId w:val="2"/>
+        </w:numPr>
+      </w:pPr>
+      <w:hyperlink r:id="rId6" w:history="1">
+        <w:r>
+          <w:rPr>
+            <w:rStyle w:val="Hyperlink"/>
+          </w:rPr>
+          <w:t>https://www.usenix.org/system/files/conference/usenixsecurity12/sec12-final209.pdf</w:t>
+        </w:r>
+      </w:hyperlink>
+      <w:r>
+        <w:t xml:space="preserve"> </w:t>
+      </w:r>
+      <w:r>
+        <w:br/>
+      </w:r>
+      <w:hyperlink r:id="rId7" w:history="1">
+        <w:r>
+          <w:rPr>
+            <w:rStyle w:val="Hyperlink"/>
+          </w:rPr>
+          <w:t>https://www.usenix.org/conference/usenixsecurity12/technical-sessions/presentation/ur</w:t>
+        </w:r>
+      </w:hyperlink>
+      <w:r>
+        <w:t xml:space="preserve"> </w:t>
+      </w:r>
+    </w:p>
+    <w:p>
+      <w:pPr>
+        <w:pStyle w:val="ListParagraph"/>
+        <w:numPr>
+          <w:ilvl w:val="0"/>
+          <w:numId w:val="2"/>
+        </w:numPr>
+      </w:pPr>
+      <w:hyperlink r:id="rId8" w:history="1">
+        <w:r>
+          <w:rPr>
+            <w:rStyle w:val="Hyperlink"/>
+          </w:rPr>
+          <w:t>https://dl-acm-org.chain.kent.ac.uk/citation.cfm?id=2481329</w:t>
+        </w:r>
+      </w:hyperlink>
+      <w:r>
+        <w:t xml:space="preserve"> </w:t>
+      </w:r>
+    </w:p>
+    <w:p>
+      <w:r>
+        <w:t xml:space="preserve">Weak passwords – </w:t>
+      </w:r>
+    </w:p>
+    <w:p>
+      <w:hyperlink r:id="rId9" w:history="1">
+        <w:r>
+          <w:rPr>
+            <w:rStyle w:val="Hyperlink"/>
+          </w:rPr>
+          <w:t>http://delivery.acm.org.chain.kent.ac.uk/10.1145/1840000/1837113/a2-shay.pdf?ip=129.12.11.80&amp;id=1837113&amp;acc=ACTIVE%20SERVICE&amp;key=BF07A2EE685417C5%2E465674151BD0BA75%2E4D4702B0C3E38B35%2E4D4702B0C3E38B35&amp;__acm__=1551374369_d9aa41e73622ca9aaa1aef83d2a1697c</w:t>
+        </w:r>
+      </w:hyperlink>
+      <w:r>
+        <w:t xml:space="preserve"> </w:t>
+      </w:r>
+    </w:p>
+    <w:p>
+      <w:r>
+        <w:t xml:space="preserve">Make passwords stronger – </w:t>
+      </w:r>
+    </w:p>
+    <w:p>
+      <w:hyperlink r:id="rId10" w:history="1">
+        <w:r>
+          <w:rPr>
+            <w:rStyle w:val="Hyperlink"/>
+          </w:rPr>
+          <w:t>http://delivery.acm.org.chain.kent.ac.uk/10.1145/2340000/2335366/a7-shay.pdf?ip=129.12.11.80&amp;id=2335366&amp;acc=ACTIVE%20SERVICE&amp;key=BF07A2EE685417C5%2E465674151BD0BA75%2E4D4702B0C3E38B35%2E4D4702B0C3E38B35&amp;__acm__=1551374285_2a8a16c6b23bd8fa7e347f06cfbfe45a</w:t>
+        </w:r>
+      </w:hyperlink>
+      <w:r>
+        <w:t xml:space="preserve"> </w:t>
       </w:r>
       <w:bookmarkStart w:id="0" w:name="_GoBack"/>
       <w:bookmarkEnd w:id="0"/>
-      <w:r>
-        <w:t>eraldinsight.com/doi/pdfplus/10.1108/ICS-06-2015-0026</w:t>
-      </w:r>
     </w:p>
     <w:sectPr>
       <w:pgSz w:w="11906" w:h="16838"/>
@@ -20,6 +118,219 @@
     </w:sectPr>
   </w:body>
 </w:document>
+</file>
+
+<file path=word/numbering.xml><?xml version="1.0" encoding="utf-8"?>
+<w:numbering xmlns:wpc="http://schemas.microsoft.com/office/word/2010/wordprocessingCanvas" xmlns:mc="http://schemas.openxmlformats.org/markup-compatibility/2006" xmlns:o="urn:schemas-microsoft-com:office:office" xmlns:r="http://schemas.openxmlformats.org/officeDocument/2006/relationships" xmlns:m="http://schemas.openxmlformats.org/officeDocument/2006/math" xmlns:v="urn:schemas-microsoft-com:vml" xmlns:wp14="http://schemas.microsoft.com/office/word/2010/wordprocessingDrawing" xmlns:wp="http://schemas.openxmlformats.org/drawingml/2006/wordprocessingDrawing" xmlns:w10="urn:schemas-microsoft-com:office:word" xmlns:w="http://schemas.openxmlformats.org/wordprocessingml/2006/main" xmlns:w14="http://schemas.microsoft.com/office/word/2010/wordml" xmlns:w15="http://schemas.microsoft.com/office/word/2012/wordml" xmlns:wpg="http://schemas.microsoft.com/office/word/2010/wordprocessingGroup" xmlns:wpi="http://schemas.microsoft.com/office/word/2010/wordprocessingInk" xmlns:wne="http://schemas.microsoft.com/office/word/2006/wordml" xmlns:wps="http://schemas.microsoft.com/office/word/2010/wordprocessingShape" mc:Ignorable="w14 w15 wp14">
+  <w:abstractNum w:abstractNumId="0">
+    <w:nsid w:val="275A6DD0"/>
+    <w:multiLevelType w:val="hybridMultilevel"/>
+    <w:tmpl w:val="40B2491A"/>
+    <w:lvl w:ilvl="0" w:tplc="5A7EF922">
+      <w:start w:val="1"/>
+      <w:numFmt w:val="bullet"/>
+      <w:lvlText w:val="-"/>
+      <w:lvlJc w:val="left"/>
+      <w:pPr>
+        <w:ind w:left="720" w:hanging="360"/>
+      </w:pPr>
+      <w:rPr>
+        <w:rFonts w:ascii="Calibri" w:eastAsiaTheme="minorHAnsi" w:hAnsi="Calibri" w:cs="Calibri" w:hint="default"/>
+      </w:rPr>
+    </w:lvl>
+    <w:lvl w:ilvl="1" w:tplc="08090003" w:tentative="1">
+      <w:start w:val="1"/>
+      <w:numFmt w:val="bullet"/>
+      <w:lvlText w:val="o"/>
+      <w:lvlJc w:val="left"/>
+      <w:pPr>
+        <w:ind w:left="1440" w:hanging="360"/>
+      </w:pPr>
+      <w:rPr>
+        <w:rFonts w:ascii="Courier New" w:hAnsi="Courier New" w:cs="Courier New" w:hint="default"/>
+      </w:rPr>
+    </w:lvl>
+    <w:lvl w:ilvl="2" w:tplc="08090005" w:tentative="1">
+      <w:start w:val="1"/>
+      <w:numFmt w:val="bullet"/>
+      <w:lvlText w:val=""/>
+      <w:lvlJc w:val="left"/>
+      <w:pPr>
+        <w:ind w:left="2160" w:hanging="360"/>
+      </w:pPr>
+      <w:rPr>
+        <w:rFonts w:ascii="Wingdings" w:hAnsi="Wingdings" w:hint="default"/>
+      </w:rPr>
+    </w:lvl>
+    <w:lvl w:ilvl="3" w:tplc="08090001" w:tentative="1">
+      <w:start w:val="1"/>
+      <w:numFmt w:val="bullet"/>
+      <w:lvlText w:val=""/>
+      <w:lvlJc w:val="left"/>
+      <w:pPr>
+        <w:ind w:left="2880" w:hanging="360"/>
+      </w:pPr>
+      <w:rPr>
+        <w:rFonts w:ascii="Symbol" w:hAnsi="Symbol" w:hint="default"/>
+      </w:rPr>
+    </w:lvl>
+    <w:lvl w:ilvl="4" w:tplc="08090003" w:tentative="1">
+      <w:start w:val="1"/>
+      <w:numFmt w:val="bullet"/>
+      <w:lvlText w:val="o"/>
+      <w:lvlJc w:val="left"/>
+      <w:pPr>
+        <w:ind w:left="3600" w:hanging="360"/>
+      </w:pPr>
+      <w:rPr>
+        <w:rFonts w:ascii="Courier New" w:hAnsi="Courier New" w:cs="Courier New" w:hint="default"/>
+      </w:rPr>
+    </w:lvl>
+    <w:lvl w:ilvl="5" w:tplc="08090005" w:tentative="1">
+      <w:start w:val="1"/>
+      <w:numFmt w:val="bullet"/>
+      <w:lvlText w:val=""/>
+      <w:lvlJc w:val="left"/>
+      <w:pPr>
+        <w:ind w:left="4320" w:hanging="360"/>
+      </w:pPr>
+      <w:rPr>
+        <w:rFonts w:ascii="Wingdings" w:hAnsi="Wingdings" w:hint="default"/>
+      </w:rPr>
+    </w:lvl>
+    <w:lvl w:ilvl="6" w:tplc="08090001" w:tentative="1">
+      <w:start w:val="1"/>
+      <w:numFmt w:val="bullet"/>
+      <w:lvlText w:val=""/>
+      <w:lvlJc w:val="left"/>
+      <w:pPr>
+        <w:ind w:left="5040" w:hanging="360"/>
+      </w:pPr>
+      <w:rPr>
+        <w:rFonts w:ascii="Symbol" w:hAnsi="Symbol" w:hint="default"/>
+      </w:rPr>
+    </w:lvl>
+    <w:lvl w:ilvl="7" w:tplc="08090003" w:tentative="1">
+      <w:start w:val="1"/>
+      <w:numFmt w:val="bullet"/>
+      <w:lvlText w:val="o"/>
+      <w:lvlJc w:val="left"/>
+      <w:pPr>
+        <w:ind w:left="5760" w:hanging="360"/>
+      </w:pPr>
+      <w:rPr>
+        <w:rFonts w:ascii="Courier New" w:hAnsi="Courier New" w:cs="Courier New" w:hint="default"/>
+      </w:rPr>
+    </w:lvl>
+    <w:lvl w:ilvl="8" w:tplc="08090005" w:tentative="1">
+      <w:start w:val="1"/>
+      <w:numFmt w:val="bullet"/>
+      <w:lvlText w:val=""/>
+      <w:lvlJc w:val="left"/>
+      <w:pPr>
+        <w:ind w:left="6480" w:hanging="360"/>
+      </w:pPr>
+      <w:rPr>
+        <w:rFonts w:ascii="Wingdings" w:hAnsi="Wingdings" w:hint="default"/>
+      </w:rPr>
+    </w:lvl>
+  </w:abstractNum>
+  <w:abstractNum w:abstractNumId="1">
+    <w:nsid w:val="757C78EB"/>
+    <w:multiLevelType w:val="hybridMultilevel"/>
+    <w:tmpl w:val="3774CF52"/>
+    <w:lvl w:ilvl="0" w:tplc="08090011">
+      <w:start w:val="1"/>
+      <w:numFmt w:val="decimal"/>
+      <w:lvlText w:val="%1)"/>
+      <w:lvlJc w:val="left"/>
+      <w:pPr>
+        <w:ind w:left="720" w:hanging="360"/>
+      </w:pPr>
+      <w:rPr>
+        <w:rFonts w:hint="default"/>
+      </w:rPr>
+    </w:lvl>
+    <w:lvl w:ilvl="1" w:tplc="08090019" w:tentative="1">
+      <w:start w:val="1"/>
+      <w:numFmt w:val="lowerLetter"/>
+      <w:lvlText w:val="%2."/>
+      <w:lvlJc w:val="left"/>
+      <w:pPr>
+        <w:ind w:left="1440" w:hanging="360"/>
+      </w:pPr>
+    </w:lvl>
+    <w:lvl w:ilvl="2" w:tplc="0809001B" w:tentative="1">
+      <w:start w:val="1"/>
+      <w:numFmt w:val="lowerRoman"/>
+      <w:lvlText w:val="%3."/>
+      <w:lvlJc w:val="right"/>
+      <w:pPr>
+        <w:ind w:left="2160" w:hanging="180"/>
+      </w:pPr>
+    </w:lvl>
+    <w:lvl w:ilvl="3" w:tplc="0809000F" w:tentative="1">
+      <w:start w:val="1"/>
+      <w:numFmt w:val="decimal"/>
+      <w:lvlText w:val="%4."/>
+      <w:lvlJc w:val="left"/>
+      <w:pPr>
+        <w:ind w:left="2880" w:hanging="360"/>
+      </w:pPr>
+    </w:lvl>
+    <w:lvl w:ilvl="4" w:tplc="08090019" w:tentative="1">
+      <w:start w:val="1"/>
+      <w:numFmt w:val="lowerLetter"/>
+      <w:lvlText w:val="%5."/>
+      <w:lvlJc w:val="left"/>
+      <w:pPr>
+        <w:ind w:left="3600" w:hanging="360"/>
+      </w:pPr>
+    </w:lvl>
+    <w:lvl w:ilvl="5" w:tplc="0809001B" w:tentative="1">
+      <w:start w:val="1"/>
+      <w:numFmt w:val="lowerRoman"/>
+      <w:lvlText w:val="%6."/>
+      <w:lvlJc w:val="right"/>
+      <w:pPr>
+        <w:ind w:left="4320" w:hanging="180"/>
+      </w:pPr>
+    </w:lvl>
+    <w:lvl w:ilvl="6" w:tplc="0809000F" w:tentative="1">
+      <w:start w:val="1"/>
+      <w:numFmt w:val="decimal"/>
+      <w:lvlText w:val="%7."/>
+      <w:lvlJc w:val="left"/>
+      <w:pPr>
+        <w:ind w:left="5040" w:hanging="360"/>
+      </w:pPr>
+    </w:lvl>
+    <w:lvl w:ilvl="7" w:tplc="08090019" w:tentative="1">
+      <w:start w:val="1"/>
+      <w:numFmt w:val="lowerLetter"/>
+      <w:lvlText w:val="%8."/>
+      <w:lvlJc w:val="left"/>
+      <w:pPr>
+        <w:ind w:left="5760" w:hanging="360"/>
+      </w:pPr>
+    </w:lvl>
+    <w:lvl w:ilvl="8" w:tplc="0809001B" w:tentative="1">
+      <w:start w:val="1"/>
+      <w:numFmt w:val="lowerRoman"/>
+      <w:lvlText w:val="%9."/>
+      <w:lvlJc w:val="right"/>
+      <w:pPr>
+        <w:ind w:left="6480" w:hanging="180"/>
+      </w:pPr>
+    </w:lvl>
+  </w:abstractNum>
+  <w:num w:numId="1">
+    <w:abstractNumId w:val="0"/>
+  </w:num>
+  <w:num w:numId="2">
+    <w:abstractNumId w:val="1"/>
+  </w:num>
+</w:numbering>
 </file>
 
 <file path=word/styles.xml><?xml version="1.0" encoding="utf-8"?>
@@ -443,6 +754,28 @@
     <w:semiHidden/>
     <w:unhideWhenUsed/>
   </w:style>
+  <w:style w:type="character" w:styleId="Hyperlink">
+    <w:name w:val="Hyperlink"/>
+    <w:basedOn w:val="DefaultParagraphFont"/>
+    <w:uiPriority w:val="99"/>
+    <w:unhideWhenUsed/>
+    <w:rsid w:val="00126231"/>
+    <w:rPr>
+      <w:color w:val="0563C1" w:themeColor="hyperlink"/>
+      <w:u w:val="single"/>
+    </w:rPr>
+  </w:style>
+  <w:style w:type="paragraph" w:styleId="ListParagraph">
+    <w:name w:val="List Paragraph"/>
+    <w:basedOn w:val="Normal"/>
+    <w:uiPriority w:val="34"/>
+    <w:qFormat/>
+    <w:rsid w:val="00126231"/>
+    <w:pPr>
+      <w:ind w:left="720"/>
+      <w:contextualSpacing/>
+    </w:pPr>
+  </w:style>
 </w:styles>
 </file>
 

</xml_diff>